<commit_message>
Add sections and remove cta buttons for now. Add responsiveness and change colour pallet.
</commit_message>
<xml_diff>
--- a/LJ WebDev Portfolio Website notes.docx
+++ b/LJ WebDev Portfolio Website notes.docx
@@ -14,7 +14,21 @@
         <w:rPr>
           <w:lang w:val="en-US"/>
         </w:rPr>
-        <w:t>LJ WebDev Portfolio Website</w:t>
+        <w:t xml:space="preserve">LJ </w:t>
+      </w:r>
+      <w:proofErr w:type="spellStart"/>
+      <w:r>
+        <w:rPr>
+          <w:lang w:val="en-US"/>
+        </w:rPr>
+        <w:t>WebDev</w:t>
+      </w:r>
+      <w:proofErr w:type="spellEnd"/>
+      <w:r>
+        <w:rPr>
+          <w:lang w:val="en-US"/>
+        </w:rPr>
+        <w:t xml:space="preserve"> Portfolio Website</w:t>
       </w:r>
     </w:p>
     <w:p>
@@ -33,16 +47,79 @@
     </w:p>
     <w:p>
       <w:pPr>
-        <w:pStyle w:val="Heading2"/>
-        <w:rPr>
-          <w:lang w:val="en-US"/>
-        </w:rPr>
-      </w:pPr>
-      <w:r>
-        <w:rPr>
-          <w:lang w:val="en-US"/>
-        </w:rPr>
-        <w:t>Headline</w:t>
+        <w:pStyle w:val="Heading3"/>
+      </w:pPr>
+      <w:r>
+        <w:t>Modern Websites for Small Businesses — Without the Scary Price Tag</w:t>
+      </w:r>
+    </w:p>
+    <w:p>
+      <w:pPr>
+        <w:rPr>
+          <w:i/>
+          <w:iCs/>
+        </w:rPr>
+      </w:pPr>
+      <w:r>
+        <w:rPr>
+          <w:i/>
+          <w:iCs/>
+        </w:rPr>
+        <w:t>Hi, I'm a new freelance web developer building my portfolio while creating websites for small businesses. I create clean, responsive websites using HTML, CSS, and JavaScript — perfect for small businesses that want something professional without paying agency-level prices. I've already built real sites for a small construction business and a beginner music producer, and I'm offering reduced pricing while I gain more experience.</w:t>
+      </w:r>
+    </w:p>
+    <w:p>
+      <w:pPr>
+        <w:rPr>
+          <w:i/>
+          <w:iCs/>
+        </w:rPr>
+      </w:pPr>
+      <w:r>
+        <w:rPr>
+          <w:i/>
+          <w:iCs/>
+        </w:rPr>
+        <w:t>You get a great website. I get to level up. Everyone wins (including your wallet).</w:t>
+      </w:r>
+    </w:p>
+    <w:p>
+      <w:pPr>
+        <w:rPr>
+          <w:i/>
+          <w:iCs/>
+        </w:rPr>
+      </w:pPr>
+    </w:p>
+    <w:p>
+      <w:pPr>
+        <w:pStyle w:val="Heading1"/>
+      </w:pPr>
+      <w:r>
+        <w:t>Services</w:t>
+      </w:r>
+    </w:p>
+    <w:p>
+      <w:pPr>
+        <w:pStyle w:val="Heading3"/>
+      </w:pPr>
+      <w:r>
+        <w:t>What I Can Do for You</w:t>
+      </w:r>
+    </w:p>
+    <w:p>
+      <w:pPr>
+        <w:rPr>
+          <w:i/>
+          <w:iCs/>
+        </w:rPr>
+      </w:pPr>
+      <w:r>
+        <w:rPr>
+          <w:i/>
+          <w:iCs/>
+        </w:rPr>
+        <w:t>I build small business websites that are clean, responsive, and easy to manage. From custom HTML/CSS/JS builds to WordPress setups, plus hosting and ongoing support — all at portfolio-friendly pricing while I level up my freelance skills.</w:t>
       </w:r>
     </w:p>
     <w:p>
@@ -50,232 +127,759 @@
         <w:rPr>
           <w:b/>
           <w:bCs/>
-          <w:lang w:val="en-US"/>
+          <w:i/>
+          <w:iCs/>
         </w:rPr>
       </w:pPr>
       <w:r>
         <w:rPr>
           <w:b/>
           <w:bCs/>
-          <w:lang w:val="en-US"/>
-        </w:rPr>
-        <w:t>Affordable modern websites for small businesses</w:t>
-      </w:r>
-    </w:p>
-    <w:p>
-      <w:pPr>
-        <w:pStyle w:val="Heading2"/>
-        <w:rPr>
-          <w:lang w:val="en-US"/>
-        </w:rPr>
-      </w:pPr>
-      <w:r>
-        <w:rPr>
-          <w:lang w:val="en-US"/>
-        </w:rPr>
-        <w:t>Sub-headline</w:t>
-      </w:r>
-    </w:p>
-    <w:p>
-      <w:pPr>
-        <w:rPr>
-          <w:i/>
-          <w:iCs/>
-          <w:lang w:val="en-US"/>
-        </w:rPr>
-      </w:pPr>
-      <w:r>
-        <w:rPr>
-          <w:i/>
-          <w:iCs/>
-          <w:lang w:val="en-US"/>
-        </w:rPr>
-        <w:t xml:space="preserve">Get a modern, responsive website without the high price tag. </w:t>
-      </w:r>
-      <w:r>
-        <w:rPr>
-          <w:i/>
-          <w:iCs/>
-          <w:lang w:val="en-US"/>
-        </w:rPr>
-        <w:t>I’m in the early stages of my web development career</w:t>
-      </w:r>
-      <w:r>
-        <w:rPr>
-          <w:i/>
-          <w:iCs/>
-          <w:lang w:val="en-US"/>
-        </w:rPr>
-        <w:t xml:space="preserve"> and I’m still growing my freelance portfolio</w:t>
-      </w:r>
-      <w:r>
-        <w:rPr>
-          <w:i/>
-          <w:iCs/>
-          <w:lang w:val="en-US"/>
-        </w:rPr>
-        <w:t>,</w:t>
-      </w:r>
-      <w:r>
-        <w:rPr>
-          <w:i/>
-          <w:iCs/>
-          <w:lang w:val="en-US"/>
-        </w:rPr>
-        <w:t xml:space="preserve"> </w:t>
-      </w:r>
-      <w:r>
-        <w:rPr>
-          <w:i/>
-          <w:iCs/>
-          <w:lang w:val="en-US"/>
-        </w:rPr>
-        <w:t>so</w:t>
-      </w:r>
-      <w:r>
-        <w:rPr>
-          <w:i/>
-          <w:iCs/>
-          <w:lang w:val="en-US"/>
-        </w:rPr>
-        <w:t xml:space="preserve"> </w:t>
-      </w:r>
-      <w:r>
-        <w:rPr>
-          <w:i/>
-          <w:iCs/>
-          <w:lang w:val="en-US"/>
-        </w:rPr>
-        <w:t xml:space="preserve">I’m offering </w:t>
-      </w:r>
-      <w:r>
-        <w:rPr>
-          <w:i/>
-          <w:iCs/>
-          <w:lang w:val="en-US"/>
-        </w:rPr>
-        <w:t>my services for portfolio-</w:t>
-      </w:r>
-      <w:r>
-        <w:rPr>
-          <w:i/>
-          <w:iCs/>
-          <w:lang w:val="en-US"/>
-        </w:rPr>
-        <w:t xml:space="preserve">friendly </w:t>
-      </w:r>
-      <w:r>
-        <w:rPr>
-          <w:i/>
-          <w:iCs/>
-          <w:lang w:val="en-US"/>
-        </w:rPr>
-        <w:t>pricing.</w:t>
-      </w:r>
-      <w:r>
-        <w:rPr>
-          <w:i/>
-          <w:iCs/>
-          <w:lang w:val="en-US"/>
-        </w:rPr>
-        <w:t xml:space="preserve"> I’ve already created </w:t>
-      </w:r>
-      <w:r>
-        <w:rPr>
-          <w:i/>
-          <w:iCs/>
-          <w:lang w:val="en-US"/>
-        </w:rPr>
-        <w:t xml:space="preserve">modern </w:t>
-      </w:r>
-      <w:r>
-        <w:rPr>
-          <w:i/>
-          <w:iCs/>
-          <w:lang w:val="en-US"/>
-        </w:rPr>
-        <w:t xml:space="preserve">responsive </w:t>
-      </w:r>
-      <w:r>
-        <w:rPr>
-          <w:i/>
-          <w:iCs/>
-          <w:lang w:val="en-US"/>
-        </w:rPr>
-        <w:t xml:space="preserve">live </w:t>
-      </w:r>
-      <w:r>
-        <w:rPr>
-          <w:i/>
-          <w:iCs/>
-          <w:lang w:val="en-US"/>
-        </w:rPr>
-        <w:t xml:space="preserve">sites for a small construction business and a beginner music producer. </w:t>
-      </w:r>
-    </w:p>
-    <w:p>
-      <w:pPr>
-        <w:pStyle w:val="ListParagraph"/>
+          <w:i/>
+          <w:iCs/>
+        </w:rPr>
+        <w:t>Website Design &amp; Build</w:t>
+      </w:r>
+    </w:p>
+    <w:p>
+      <w:pPr>
         <w:numPr>
           <w:ilvl w:val="0"/>
-          <w:numId w:val="1"/>
+          <w:numId w:val="4"/>
         </w:numPr>
         <w:rPr>
           <w:i/>
           <w:iCs/>
-          <w:lang w:val="en-US"/>
-        </w:rPr>
-      </w:pPr>
-      <w:r>
-        <w:rPr>
-          <w:i/>
-          <w:iCs/>
-          <w:lang w:val="en-US"/>
-        </w:rPr>
-        <w:t xml:space="preserve">You get an </w:t>
-      </w:r>
-      <w:r>
-        <w:rPr>
-          <w:i/>
-          <w:iCs/>
-          <w:lang w:val="en-US"/>
-        </w:rPr>
-        <w:t>low-cost</w:t>
-      </w:r>
-      <w:r>
-        <w:rPr>
-          <w:i/>
-          <w:iCs/>
-          <w:lang w:val="en-US"/>
-        </w:rPr>
-        <w:t xml:space="preserve"> website</w:t>
-      </w:r>
-      <w:r>
-        <w:rPr>
-          <w:i/>
-          <w:iCs/>
-          <w:lang w:val="en-US"/>
-        </w:rPr>
-        <w:t xml:space="preserve"> without sacrificing quality</w:t>
-      </w:r>
-      <w:r>
-        <w:rPr>
-          <w:i/>
-          <w:iCs/>
-          <w:lang w:val="en-US"/>
-        </w:rPr>
-        <w:t>, I built my portfolio, it’s a win-win!</w:t>
-      </w:r>
-    </w:p>
-    <w:p>
-      <w:pPr>
-        <w:rPr>
-          <w:i/>
-          <w:iCs/>
-          <w:lang w:val="en-US"/>
-        </w:rPr>
-      </w:pPr>
-    </w:p>
+        </w:rPr>
+      </w:pPr>
+      <w:r>
+        <w:rPr>
+          <w:i/>
+          <w:iCs/>
+        </w:rPr>
+        <w:t>Custom-built sites using HTML, CSS, and JavaScript</w:t>
+      </w:r>
+    </w:p>
+    <w:p>
+      <w:pPr>
+        <w:numPr>
+          <w:ilvl w:val="0"/>
+          <w:numId w:val="4"/>
+        </w:numPr>
+        <w:rPr>
+          <w:i/>
+          <w:iCs/>
+        </w:rPr>
+      </w:pPr>
+      <w:r>
+        <w:rPr>
+          <w:i/>
+          <w:iCs/>
+        </w:rPr>
+        <w:t xml:space="preserve">WordPress sites for clients who want easy content management </w:t>
+      </w:r>
+    </w:p>
+    <w:p>
+      <w:pPr>
+        <w:numPr>
+          <w:ilvl w:val="0"/>
+          <w:numId w:val="4"/>
+        </w:numPr>
+        <w:rPr>
+          <w:i/>
+          <w:iCs/>
+        </w:rPr>
+      </w:pPr>
+      <w:r>
+        <w:rPr>
+          <w:i/>
+          <w:iCs/>
+        </w:rPr>
+        <w:t xml:space="preserve">Single-page or multi-page layouts tailored to small businesses </w:t>
+      </w:r>
+    </w:p>
+    <w:p>
+      <w:pPr>
+        <w:rPr>
+          <w:b/>
+          <w:bCs/>
+          <w:i/>
+          <w:iCs/>
+        </w:rPr>
+      </w:pPr>
+      <w:r>
+        <w:rPr>
+          <w:b/>
+          <w:bCs/>
+          <w:i/>
+          <w:iCs/>
+        </w:rPr>
+        <w:t>Hosting &amp; Setup Help</w:t>
+      </w:r>
+    </w:p>
+    <w:p>
+      <w:pPr>
+        <w:numPr>
+          <w:ilvl w:val="0"/>
+          <w:numId w:val="5"/>
+        </w:numPr>
+        <w:rPr>
+          <w:i/>
+          <w:iCs/>
+        </w:rPr>
+      </w:pPr>
+      <w:r>
+        <w:rPr>
+          <w:i/>
+          <w:iCs/>
+        </w:rPr>
+        <w:t>Assistance with domain registration and hosting setup</w:t>
+      </w:r>
+    </w:p>
+    <w:p>
+      <w:pPr>
+        <w:numPr>
+          <w:ilvl w:val="0"/>
+          <w:numId w:val="5"/>
+        </w:numPr>
+        <w:rPr>
+          <w:i/>
+          <w:iCs/>
+        </w:rPr>
+      </w:pPr>
+      <w:r>
+        <w:rPr>
+          <w:i/>
+          <w:iCs/>
+        </w:rPr>
+        <w:t>Get your website live without headaches</w:t>
+      </w:r>
+    </w:p>
+    <w:p>
+      <w:pPr>
+        <w:numPr>
+          <w:ilvl w:val="0"/>
+          <w:numId w:val="5"/>
+        </w:numPr>
+        <w:rPr>
+          <w:i/>
+          <w:iCs/>
+        </w:rPr>
+      </w:pPr>
+      <w:r>
+        <w:rPr>
+          <w:i/>
+          <w:iCs/>
+        </w:rPr>
+        <w:t>Make sure your site is accessible and running smoothly</w:t>
+      </w:r>
+    </w:p>
+    <w:p>
+      <w:pPr>
+        <w:rPr>
+          <w:b/>
+          <w:bCs/>
+          <w:i/>
+          <w:iCs/>
+        </w:rPr>
+      </w:pPr>
+      <w:r>
+        <w:rPr>
+          <w:b/>
+          <w:bCs/>
+          <w:i/>
+          <w:iCs/>
+        </w:rPr>
+        <w:t>Support &amp; Maintenance</w:t>
+      </w:r>
+    </w:p>
+    <w:p>
+      <w:pPr>
+        <w:numPr>
+          <w:ilvl w:val="0"/>
+          <w:numId w:val="6"/>
+        </w:numPr>
+        <w:rPr>
+          <w:i/>
+          <w:iCs/>
+        </w:rPr>
+      </w:pPr>
+      <w:r>
+        <w:rPr>
+          <w:i/>
+          <w:iCs/>
+        </w:rPr>
+        <w:t>Ongoing website improvements and tweaks</w:t>
+      </w:r>
+    </w:p>
+    <w:p>
+      <w:pPr>
+        <w:numPr>
+          <w:ilvl w:val="0"/>
+          <w:numId w:val="6"/>
+        </w:numPr>
+        <w:rPr>
+          <w:i/>
+          <w:iCs/>
+        </w:rPr>
+      </w:pPr>
+      <w:r>
+        <w:rPr>
+          <w:i/>
+          <w:iCs/>
+        </w:rPr>
+        <w:t>Bug fixes, updates, and small content changes</w:t>
+      </w:r>
+    </w:p>
+    <w:p>
+      <w:pPr>
+        <w:numPr>
+          <w:ilvl w:val="0"/>
+          <w:numId w:val="6"/>
+        </w:numPr>
+        <w:rPr>
+          <w:i/>
+          <w:iCs/>
+        </w:rPr>
+      </w:pPr>
+      <w:r>
+        <w:rPr>
+          <w:i/>
+          <w:iCs/>
+        </w:rPr>
+        <w:t>Keeping your site running smoothly</w:t>
+      </w:r>
+    </w:p>
+    <w:p>
+      <w:pPr>
+        <w:rPr>
+          <w:i/>
+          <w:iCs/>
+        </w:rPr>
+      </w:pPr>
+      <w:r>
+        <w:rPr>
+          <w:b/>
+          <w:bCs/>
+          <w:i/>
+          <w:iCs/>
+        </w:rPr>
+        <w:lastRenderedPageBreak/>
+        <w:t>CTA:</w:t>
+      </w:r>
+      <w:r>
+        <w:rPr>
+          <w:i/>
+          <w:iCs/>
+        </w:rPr>
+        <w:t xml:space="preserve"> Let’s Build Your Site</w:t>
+      </w:r>
+    </w:p>
+    <w:p/>
+    <w:p>
+      <w:pPr>
+        <w:pStyle w:val="Heading1"/>
+      </w:pPr>
+      <w:r>
+        <w:t>Portfolio</w:t>
+      </w:r>
+    </w:p>
+    <w:p>
+      <w:pPr>
+        <w:pStyle w:val="Heading3"/>
+      </w:pPr>
+      <w:r>
+        <w:t>Recent Projects</w:t>
+      </w:r>
+    </w:p>
+    <w:p>
+      <w:pPr>
+        <w:rPr>
+          <w:i/>
+          <w:iCs/>
+        </w:rPr>
+      </w:pPr>
+      <w:r>
+        <w:rPr>
+          <w:i/>
+          <w:iCs/>
+        </w:rPr>
+        <w:t>Here are a couple of small business websites I've recently built from scratch. Both are fully responsive, lightweight, and designed to give clients a simple, clean online presence — without unnecessary complexity.</w:t>
+      </w:r>
+    </w:p>
+    <w:p>
+      <w:pPr>
+        <w:rPr>
+          <w:b/>
+          <w:bCs/>
+        </w:rPr>
+      </w:pPr>
+      <w:r>
+        <w:rPr>
+          <w:b/>
+          <w:bCs/>
+        </w:rPr>
+        <w:t>Accurate Construction</w:t>
+      </w:r>
+    </w:p>
+    <w:p>
+      <w:r>
+        <w:t xml:space="preserve">A simple one-page website built from scratch for a small construction business. The goal was to create a clean online presence with clear sections and easy navigation. Fully responsive, so it looks great on phones, tablets, and desktops. </w:t>
+      </w:r>
+    </w:p>
+    <w:p>
+      <w:pPr>
+        <w:rPr>
+          <w:i/>
+          <w:iCs/>
+        </w:rPr>
+      </w:pPr>
+      <w:r>
+        <w:rPr>
+          <w:b/>
+          <w:bCs/>
+        </w:rPr>
+        <w:t xml:space="preserve">CTA: </w:t>
+      </w:r>
+      <w:r>
+        <w:rPr>
+          <w:i/>
+          <w:iCs/>
+        </w:rPr>
+        <w:t>Visit Site</w:t>
+      </w:r>
+    </w:p>
+    <w:p>
+      <w:pPr>
+        <w:rPr>
+          <w:b/>
+          <w:bCs/>
+        </w:rPr>
+      </w:pPr>
+      <w:r>
+        <w:rPr>
+          <w:b/>
+          <w:bCs/>
+        </w:rPr>
+        <w:t>Tech used:</w:t>
+      </w:r>
+    </w:p>
+    <w:p>
+      <w:r>
+        <w:t xml:space="preserve">HTML CSS JavaScript </w:t>
+      </w:r>
+    </w:p>
+    <w:p/>
+    <w:p>
+      <w:pPr>
+        <w:rPr>
+          <w:b/>
+          <w:bCs/>
+        </w:rPr>
+      </w:pPr>
+      <w:r>
+        <w:rPr>
+          <w:b/>
+          <w:bCs/>
+        </w:rPr>
+        <w:t>LJ Music</w:t>
+      </w:r>
+    </w:p>
+    <w:p>
+      <w:r>
+        <w:t xml:space="preserve">A single-page site built for a beginner music producer looking to showcase their work and let visitors listen to their beats directly on the site. Built with Vue.js and Tailwind CSS for a smooth, modern layout and fast performance. </w:t>
+      </w:r>
+      <w:proofErr w:type="gramStart"/>
+      <w:r>
+        <w:t>Also</w:t>
+      </w:r>
+      <w:proofErr w:type="gramEnd"/>
+      <w:r>
+        <w:t xml:space="preserve"> fully responsive across all devices. </w:t>
+      </w:r>
+    </w:p>
+    <w:p>
+      <w:pPr>
+        <w:rPr>
+          <w:i/>
+          <w:iCs/>
+        </w:rPr>
+      </w:pPr>
+      <w:r>
+        <w:rPr>
+          <w:b/>
+          <w:bCs/>
+        </w:rPr>
+        <w:t xml:space="preserve">CTA: </w:t>
+      </w:r>
+      <w:r>
+        <w:rPr>
+          <w:i/>
+          <w:iCs/>
+        </w:rPr>
+        <w:t>Visit Site</w:t>
+      </w:r>
+    </w:p>
+    <w:p>
+      <w:pPr>
+        <w:rPr>
+          <w:b/>
+          <w:bCs/>
+        </w:rPr>
+      </w:pPr>
+      <w:r>
+        <w:rPr>
+          <w:b/>
+          <w:bCs/>
+        </w:rPr>
+        <w:t>Tech used:</w:t>
+      </w:r>
+    </w:p>
+    <w:p>
+      <w:r>
+        <w:t xml:space="preserve">HTML CSS JavaScript Vue.js Tailwind CSS </w:t>
+      </w:r>
+    </w:p>
+    <w:p/>
+    <w:p>
+      <w:r>
+        <w:rPr>
+          <w:b/>
+          <w:bCs/>
+        </w:rPr>
+        <w:t>CTA:</w:t>
+      </w:r>
+      <w:r>
+        <w:t xml:space="preserve"> </w:t>
+      </w:r>
+      <w:r>
+        <w:rPr>
+          <w:i/>
+          <w:iCs/>
+        </w:rPr>
+        <w:t>More of My Work</w:t>
+      </w:r>
+    </w:p>
+    <w:p/>
+    <w:p>
+      <w:pPr>
+        <w:pStyle w:val="Heading1"/>
+      </w:pPr>
+      <w:r>
+        <w:t>Pricing</w:t>
+      </w:r>
+    </w:p>
+    <w:p>
+      <w:pPr>
+        <w:rPr>
+          <w:b/>
+          <w:bCs/>
+        </w:rPr>
+      </w:pPr>
+      <w:r>
+        <w:rPr>
+          <w:b/>
+          <w:bCs/>
+          <w:i/>
+          <w:iCs/>
+        </w:rPr>
+        <w:t>Fair, flexible, and friendly — no surprise invoices, no “agency tax.”</w:t>
+      </w:r>
+    </w:p>
+    <w:p>
+      <w:r>
+        <w:lastRenderedPageBreak/>
+        <w:t xml:space="preserve">Every project is a little different, so I quote based on your </w:t>
+      </w:r>
+      <w:r>
+        <w:rPr>
+          <w:b/>
+          <w:bCs/>
+        </w:rPr>
+        <w:t>content needs</w:t>
+      </w:r>
+      <w:r>
+        <w:t xml:space="preserve">, </w:t>
+      </w:r>
+      <w:r>
+        <w:rPr>
+          <w:b/>
+          <w:bCs/>
+        </w:rPr>
+        <w:t>design complexity</w:t>
+      </w:r>
+      <w:r>
+        <w:t xml:space="preserve">, and </w:t>
+      </w:r>
+      <w:r>
+        <w:rPr>
+          <w:b/>
+          <w:bCs/>
+        </w:rPr>
+        <w:t>features</w:t>
+      </w:r>
+      <w:r>
+        <w:t>.</w:t>
+      </w:r>
+      <w:r>
+        <w:br/>
+        <w:t xml:space="preserve">But to give you a real idea (and avoid the mysterious “Contact for pricing </w:t>
+      </w:r>
+      <w:r>
+        <w:rPr>
+          <w:rFonts w:ascii="Segoe UI Emoji" w:hAnsi="Segoe UI Emoji" w:cs="Segoe UI Emoji"/>
+        </w:rPr>
+        <w:t>👀</w:t>
+      </w:r>
+      <w:r>
+        <w:t xml:space="preserve">” energy you see everywhere), here are some </w:t>
+      </w:r>
+      <w:r>
+        <w:rPr>
+          <w:b/>
+          <w:bCs/>
+        </w:rPr>
+        <w:t>typical starting points</w:t>
+      </w:r>
+      <w:r>
+        <w:t>:</w:t>
+      </w:r>
+    </w:p>
+    <w:p/>
+    <w:p>
+      <w:pPr>
+        <w:rPr>
+          <w:b/>
+          <w:bCs/>
+        </w:rPr>
+      </w:pPr>
+      <w:r>
+        <w:rPr>
+          <w:b/>
+          <w:bCs/>
+        </w:rPr>
+        <w:t>Website Builds (HTML/CSS/JS)</w:t>
+      </w:r>
+    </w:p>
+    <w:p>
+      <w:pPr>
+        <w:numPr>
+          <w:ilvl w:val="0"/>
+          <w:numId w:val="7"/>
+        </w:numPr>
+      </w:pPr>
+      <w:r>
+        <w:rPr>
+          <w:b/>
+          <w:bCs/>
+        </w:rPr>
+        <w:t>Simple 1-page site:</w:t>
+      </w:r>
+      <w:r>
+        <w:t xml:space="preserve"> </w:t>
+      </w:r>
+      <w:r>
+        <w:rPr>
+          <w:i/>
+          <w:iCs/>
+        </w:rPr>
+        <w:t>from ~$200</w:t>
+      </w:r>
+      <w:r>
+        <w:br/>
+        <w:t>Perfect for small businesses that just need a clean, modern online presence.</w:t>
+      </w:r>
+    </w:p>
+    <w:p>
+      <w:pPr>
+        <w:numPr>
+          <w:ilvl w:val="0"/>
+          <w:numId w:val="7"/>
+        </w:numPr>
+      </w:pPr>
+      <w:r>
+        <w:rPr>
+          <w:b/>
+          <w:bCs/>
+        </w:rPr>
+        <w:t>Multi-page site:</w:t>
+      </w:r>
+      <w:r>
+        <w:t xml:space="preserve"> </w:t>
+      </w:r>
+      <w:r>
+        <w:rPr>
+          <w:i/>
+          <w:iCs/>
+        </w:rPr>
+        <w:t>from ~$250</w:t>
+      </w:r>
+      <w:r>
+        <w:br/>
+        <w:t xml:space="preserve">Pricing depends more on </w:t>
+      </w:r>
+      <w:r>
+        <w:rPr>
+          <w:i/>
+          <w:iCs/>
+        </w:rPr>
+        <w:t>how much content you have</w:t>
+      </w:r>
+      <w:r>
+        <w:t>, not how many pages we click into.</w:t>
+      </w:r>
+    </w:p>
+    <w:p>
+      <w:r>
+        <w:pict w14:anchorId="52402742">
+          <v:rect id="_x0000_i1079" style="width:0;height:1.5pt" o:hralign="center" o:hrstd="t" o:hr="t" fillcolor="#a0a0a0" stroked="f"/>
+        </w:pict>
+      </w:r>
+    </w:p>
+    <w:p>
+      <w:pPr>
+        <w:rPr>
+          <w:b/>
+          <w:bCs/>
+        </w:rPr>
+      </w:pPr>
+      <w:r>
+        <w:rPr>
+          <w:b/>
+          <w:bCs/>
+        </w:rPr>
+        <w:t>WordPress Sites</w:t>
+      </w:r>
+    </w:p>
+    <w:p>
+      <w:pPr>
+        <w:numPr>
+          <w:ilvl w:val="0"/>
+          <w:numId w:val="8"/>
+        </w:numPr>
+      </w:pPr>
+      <w:r>
+        <w:rPr>
+          <w:b/>
+          <w:bCs/>
+        </w:rPr>
+        <w:t>WordPress setup &amp; build:</w:t>
+      </w:r>
+      <w:r>
+        <w:t xml:space="preserve"> </w:t>
+      </w:r>
+      <w:r>
+        <w:rPr>
+          <w:i/>
+          <w:iCs/>
+        </w:rPr>
+        <w:t>from ~$100</w:t>
+      </w:r>
+      <w:r>
+        <w:br/>
+        <w:t>Great if you want easy editing, blog functionality, or a site you can update yourself.</w:t>
+      </w:r>
+    </w:p>
+    <w:p>
+      <w:r>
+        <w:pict w14:anchorId="022F0298">
+          <v:rect id="_x0000_i1080" style="width:0;height:1.5pt" o:hralign="center" o:hrstd="t" o:hr="t" fillcolor="#a0a0a0" stroked="f"/>
+        </w:pict>
+      </w:r>
+    </w:p>
+    <w:p>
+      <w:pPr>
+        <w:rPr>
+          <w:b/>
+          <w:bCs/>
+        </w:rPr>
+      </w:pPr>
+      <w:r>
+        <w:rPr>
+          <w:b/>
+          <w:bCs/>
+        </w:rPr>
+        <w:t>Hosting &amp; Domain Setup</w:t>
+      </w:r>
+    </w:p>
+    <w:p>
+      <w:pPr>
+        <w:numPr>
+          <w:ilvl w:val="0"/>
+          <w:numId w:val="9"/>
+        </w:numPr>
+      </w:pPr>
+      <w:r>
+        <w:t>Need help choosing a host, connecting everything, or getting your domain live?</w:t>
+      </w:r>
+      <w:r>
+        <w:br/>
+        <w:t>I can handle it — pricing varies depending on what you already have in place.</w:t>
+      </w:r>
+    </w:p>
+    <w:p>
+      <w:r>
+        <w:pict w14:anchorId="60833F1C">
+          <v:rect id="_x0000_i1081" style="width:0;height:1.5pt" o:hralign="center" o:hrstd="t" o:hr="t" fillcolor="#a0a0a0" stroked="f"/>
+        </w:pict>
+      </w:r>
+    </w:p>
+    <w:p>
+      <w:pPr>
+        <w:rPr>
+          <w:b/>
+          <w:bCs/>
+        </w:rPr>
+      </w:pPr>
+      <w:r>
+        <w:rPr>
+          <w:b/>
+          <w:bCs/>
+        </w:rPr>
+        <w:t>Maintenance &amp; Support</w:t>
+      </w:r>
+    </w:p>
+    <w:p>
+      <w:pPr>
+        <w:numPr>
+          <w:ilvl w:val="0"/>
+          <w:numId w:val="10"/>
+        </w:numPr>
+      </w:pPr>
+      <w:r>
+        <w:rPr>
+          <w:b/>
+          <w:bCs/>
+        </w:rPr>
+        <w:t>Basic fixes, updates, and improvements:</w:t>
+      </w:r>
+      <w:r>
+        <w:t xml:space="preserve"> </w:t>
+      </w:r>
+      <w:r>
+        <w:rPr>
+          <w:i/>
+          <w:iCs/>
+        </w:rPr>
+        <w:t>Often free for small tweaks</w:t>
+      </w:r>
+    </w:p>
+    <w:p>
+      <w:pPr>
+        <w:numPr>
+          <w:ilvl w:val="0"/>
+          <w:numId w:val="10"/>
+        </w:numPr>
+      </w:pPr>
+      <w:r>
+        <w:t>Larger updates or new features just get quoted separately.</w:t>
+      </w:r>
+      <w:r>
+        <w:br/>
+        <w:t>(No subscription traps. No “Please sign our 12-month retainer.”)</w:t>
+      </w:r>
+    </w:p>
+    <w:p/>
     <w:p>
       <w:pPr>
         <w:rPr>
@@ -298,6 +902,565 @@
 <file path=word/numbering.xml><?xml version="1.0" encoding="utf-8"?>
 <w:numbering xmlns:wpc="http://schemas.microsoft.com/office/word/2010/wordprocessingCanvas" xmlns:cx="http://schemas.microsoft.com/office/drawing/2014/chartex" xmlns:cx1="http://schemas.microsoft.com/office/drawing/2015/9/8/chartex" xmlns:cx2="http://schemas.microsoft.com/office/drawing/2015/10/21/chartex" xmlns:cx3="http://schemas.microsoft.com/office/drawing/2016/5/9/chartex" xmlns:cx4="http://schemas.microsoft.com/office/drawing/2016/5/10/chartex" xmlns:cx5="http://schemas.microsoft.com/office/drawing/2016/5/11/chartex" xmlns:cx6="http://schemas.microsoft.com/office/drawing/2016/5/12/chartex" xmlns:cx7="http://schemas.microsoft.com/office/drawing/2016/5/13/chartex" xmlns:cx8="http://schemas.microsoft.com/office/drawing/2016/5/14/chartex" xmlns:mc="http://schemas.openxmlformats.org/markup-compatibility/2006" xmlns:aink="http://schemas.microsoft.com/office/drawing/2016/ink" xmlns:am3d="http://schemas.microsoft.com/office/drawing/2017/model3d" xmlns:o="urn:schemas-microsoft-com:office:office" xmlns:oel="http://schemas.microsoft.com/office/2019/extlst" xmlns:r="http://schemas.openxmlformats.org/officeDocument/2006/relationships" xmlns:m="http://schemas.openxmlformats.org/officeDocument/2006/math" xmlns:v="urn:schemas-microsoft-com:vml" xmlns:wp14="http://schemas.microsoft.com/office/word/2010/wordprocessingDrawing" xmlns:wp="http://schemas.openxmlformats.org/drawingml/2006/wordprocessingDrawing" xmlns:w10="urn:schemas-microsoft-com:office:word" xmlns:w="http://schemas.openxmlformats.org/wordprocessingml/2006/main" xmlns:w14="http://schemas.microsoft.com/office/word/2010/wordml" xmlns:w15="http://schemas.microsoft.com/office/word/2012/wordml" xmlns:w16cex="http://schemas.microsoft.com/office/word/2018/wordml/cex" xmlns:w16cid="http://schemas.microsoft.com/office/word/2016/wordml/cid" xmlns:w16="http://schemas.microsoft.com/office/word/2018/wordml" xmlns:w16du="http://schemas.microsoft.com/office/word/2023/wordml/word16du" xmlns:w16sdtdh="http://schemas.microsoft.com/office/word/2020/wordml/sdtdatahash" xmlns:w16sdtfl="http://schemas.microsoft.com/office/word/2024/wordml/sdtformatlock" xmlns:w16se="http://schemas.microsoft.com/office/word/2015/wordml/symex" xmlns:wpg="http://schemas.microsoft.com/office/word/2010/wordprocessingGroup" xmlns:wpi="http://schemas.microsoft.com/office/word/2010/wordprocessingInk" xmlns:wne="http://schemas.microsoft.com/office/word/2006/wordml" xmlns:wps="http://schemas.microsoft.com/office/word/2010/wordprocessingShape" mc:Ignorable="w14 w15 w16se w16cid w16 w16cex w16sdtdh w16sdtfl w16du wp14">
   <w:abstractNum w:abstractNumId="0" w15:restartNumberingAfterBreak="0">
+    <w:nsid w:val="1551079B"/>
+    <w:multiLevelType w:val="multilevel"/>
+    <w:tmpl w:val="EB6E6786"/>
+    <w:lvl w:ilvl="0">
+      <w:start w:val="1"/>
+      <w:numFmt w:val="bullet"/>
+      <w:lvlText w:val=""/>
+      <w:lvlJc w:val="left"/>
+      <w:pPr>
+        <w:tabs>
+          <w:tab w:val="num" w:pos="720"/>
+        </w:tabs>
+        <w:ind w:left="720" w:hanging="360"/>
+      </w:pPr>
+      <w:rPr>
+        <w:rFonts w:ascii="Symbol" w:hAnsi="Symbol" w:hint="default"/>
+        <w:sz w:val="20"/>
+      </w:rPr>
+    </w:lvl>
+    <w:lvl w:ilvl="1" w:tentative="1">
+      <w:start w:val="1"/>
+      <w:numFmt w:val="bullet"/>
+      <w:lvlText w:val="o"/>
+      <w:lvlJc w:val="left"/>
+      <w:pPr>
+        <w:tabs>
+          <w:tab w:val="num" w:pos="1440"/>
+        </w:tabs>
+        <w:ind w:left="1440" w:hanging="360"/>
+      </w:pPr>
+      <w:rPr>
+        <w:rFonts w:ascii="Courier New" w:hAnsi="Courier New" w:hint="default"/>
+        <w:sz w:val="20"/>
+      </w:rPr>
+    </w:lvl>
+    <w:lvl w:ilvl="2" w:tentative="1">
+      <w:start w:val="1"/>
+      <w:numFmt w:val="bullet"/>
+      <w:lvlText w:val=""/>
+      <w:lvlJc w:val="left"/>
+      <w:pPr>
+        <w:tabs>
+          <w:tab w:val="num" w:pos="2160"/>
+        </w:tabs>
+        <w:ind w:left="2160" w:hanging="360"/>
+      </w:pPr>
+      <w:rPr>
+        <w:rFonts w:ascii="Wingdings" w:hAnsi="Wingdings" w:hint="default"/>
+        <w:sz w:val="20"/>
+      </w:rPr>
+    </w:lvl>
+    <w:lvl w:ilvl="3" w:tentative="1">
+      <w:start w:val="1"/>
+      <w:numFmt w:val="bullet"/>
+      <w:lvlText w:val=""/>
+      <w:lvlJc w:val="left"/>
+      <w:pPr>
+        <w:tabs>
+          <w:tab w:val="num" w:pos="2880"/>
+        </w:tabs>
+        <w:ind w:left="2880" w:hanging="360"/>
+      </w:pPr>
+      <w:rPr>
+        <w:rFonts w:ascii="Wingdings" w:hAnsi="Wingdings" w:hint="default"/>
+        <w:sz w:val="20"/>
+      </w:rPr>
+    </w:lvl>
+    <w:lvl w:ilvl="4" w:tentative="1">
+      <w:start w:val="1"/>
+      <w:numFmt w:val="bullet"/>
+      <w:lvlText w:val=""/>
+      <w:lvlJc w:val="left"/>
+      <w:pPr>
+        <w:tabs>
+          <w:tab w:val="num" w:pos="3600"/>
+        </w:tabs>
+        <w:ind w:left="3600" w:hanging="360"/>
+      </w:pPr>
+      <w:rPr>
+        <w:rFonts w:ascii="Wingdings" w:hAnsi="Wingdings" w:hint="default"/>
+        <w:sz w:val="20"/>
+      </w:rPr>
+    </w:lvl>
+    <w:lvl w:ilvl="5" w:tentative="1">
+      <w:start w:val="1"/>
+      <w:numFmt w:val="bullet"/>
+      <w:lvlText w:val=""/>
+      <w:lvlJc w:val="left"/>
+      <w:pPr>
+        <w:tabs>
+          <w:tab w:val="num" w:pos="4320"/>
+        </w:tabs>
+        <w:ind w:left="4320" w:hanging="360"/>
+      </w:pPr>
+      <w:rPr>
+        <w:rFonts w:ascii="Wingdings" w:hAnsi="Wingdings" w:hint="default"/>
+        <w:sz w:val="20"/>
+      </w:rPr>
+    </w:lvl>
+    <w:lvl w:ilvl="6" w:tentative="1">
+      <w:start w:val="1"/>
+      <w:numFmt w:val="bullet"/>
+      <w:lvlText w:val=""/>
+      <w:lvlJc w:val="left"/>
+      <w:pPr>
+        <w:tabs>
+          <w:tab w:val="num" w:pos="5040"/>
+        </w:tabs>
+        <w:ind w:left="5040" w:hanging="360"/>
+      </w:pPr>
+      <w:rPr>
+        <w:rFonts w:ascii="Wingdings" w:hAnsi="Wingdings" w:hint="default"/>
+        <w:sz w:val="20"/>
+      </w:rPr>
+    </w:lvl>
+    <w:lvl w:ilvl="7" w:tentative="1">
+      <w:start w:val="1"/>
+      <w:numFmt w:val="bullet"/>
+      <w:lvlText w:val=""/>
+      <w:lvlJc w:val="left"/>
+      <w:pPr>
+        <w:tabs>
+          <w:tab w:val="num" w:pos="5760"/>
+        </w:tabs>
+        <w:ind w:left="5760" w:hanging="360"/>
+      </w:pPr>
+      <w:rPr>
+        <w:rFonts w:ascii="Wingdings" w:hAnsi="Wingdings" w:hint="default"/>
+        <w:sz w:val="20"/>
+      </w:rPr>
+    </w:lvl>
+    <w:lvl w:ilvl="8" w:tentative="1">
+      <w:start w:val="1"/>
+      <w:numFmt w:val="bullet"/>
+      <w:lvlText w:val=""/>
+      <w:lvlJc w:val="left"/>
+      <w:pPr>
+        <w:tabs>
+          <w:tab w:val="num" w:pos="6480"/>
+        </w:tabs>
+        <w:ind w:left="6480" w:hanging="360"/>
+      </w:pPr>
+      <w:rPr>
+        <w:rFonts w:ascii="Wingdings" w:hAnsi="Wingdings" w:hint="default"/>
+        <w:sz w:val="20"/>
+      </w:rPr>
+    </w:lvl>
+  </w:abstractNum>
+  <w:abstractNum w:abstractNumId="1" w15:restartNumberingAfterBreak="0">
+    <w:nsid w:val="20470E3E"/>
+    <w:multiLevelType w:val="hybridMultilevel"/>
+    <w:tmpl w:val="5B2E6B8A"/>
+    <w:lvl w:ilvl="0" w:tplc="2264CB42">
+      <w:numFmt w:val="bullet"/>
+      <w:lvlText w:val="-"/>
+      <w:lvlJc w:val="left"/>
+      <w:pPr>
+        <w:ind w:left="720" w:hanging="360"/>
+      </w:pPr>
+      <w:rPr>
+        <w:rFonts w:ascii="Aptos" w:eastAsiaTheme="minorHAnsi" w:hAnsi="Aptos" w:cstheme="minorBidi" w:hint="default"/>
+      </w:rPr>
+    </w:lvl>
+    <w:lvl w:ilvl="1" w:tplc="0C090003" w:tentative="1">
+      <w:start w:val="1"/>
+      <w:numFmt w:val="bullet"/>
+      <w:lvlText w:val="o"/>
+      <w:lvlJc w:val="left"/>
+      <w:pPr>
+        <w:ind w:left="1440" w:hanging="360"/>
+      </w:pPr>
+      <w:rPr>
+        <w:rFonts w:ascii="Courier New" w:hAnsi="Courier New" w:cs="Courier New" w:hint="default"/>
+      </w:rPr>
+    </w:lvl>
+    <w:lvl w:ilvl="2" w:tplc="0C090005" w:tentative="1">
+      <w:start w:val="1"/>
+      <w:numFmt w:val="bullet"/>
+      <w:lvlText w:val=""/>
+      <w:lvlJc w:val="left"/>
+      <w:pPr>
+        <w:ind w:left="2160" w:hanging="360"/>
+      </w:pPr>
+      <w:rPr>
+        <w:rFonts w:ascii="Wingdings" w:hAnsi="Wingdings" w:hint="default"/>
+      </w:rPr>
+    </w:lvl>
+    <w:lvl w:ilvl="3" w:tplc="0C090001" w:tentative="1">
+      <w:start w:val="1"/>
+      <w:numFmt w:val="bullet"/>
+      <w:lvlText w:val=""/>
+      <w:lvlJc w:val="left"/>
+      <w:pPr>
+        <w:ind w:left="2880" w:hanging="360"/>
+      </w:pPr>
+      <w:rPr>
+        <w:rFonts w:ascii="Symbol" w:hAnsi="Symbol" w:hint="default"/>
+      </w:rPr>
+    </w:lvl>
+    <w:lvl w:ilvl="4" w:tplc="0C090003" w:tentative="1">
+      <w:start w:val="1"/>
+      <w:numFmt w:val="bullet"/>
+      <w:lvlText w:val="o"/>
+      <w:lvlJc w:val="left"/>
+      <w:pPr>
+        <w:ind w:left="3600" w:hanging="360"/>
+      </w:pPr>
+      <w:rPr>
+        <w:rFonts w:ascii="Courier New" w:hAnsi="Courier New" w:cs="Courier New" w:hint="default"/>
+      </w:rPr>
+    </w:lvl>
+    <w:lvl w:ilvl="5" w:tplc="0C090005" w:tentative="1">
+      <w:start w:val="1"/>
+      <w:numFmt w:val="bullet"/>
+      <w:lvlText w:val=""/>
+      <w:lvlJc w:val="left"/>
+      <w:pPr>
+        <w:ind w:left="4320" w:hanging="360"/>
+      </w:pPr>
+      <w:rPr>
+        <w:rFonts w:ascii="Wingdings" w:hAnsi="Wingdings" w:hint="default"/>
+      </w:rPr>
+    </w:lvl>
+    <w:lvl w:ilvl="6" w:tplc="0C090001" w:tentative="1">
+      <w:start w:val="1"/>
+      <w:numFmt w:val="bullet"/>
+      <w:lvlText w:val=""/>
+      <w:lvlJc w:val="left"/>
+      <w:pPr>
+        <w:ind w:left="5040" w:hanging="360"/>
+      </w:pPr>
+      <w:rPr>
+        <w:rFonts w:ascii="Symbol" w:hAnsi="Symbol" w:hint="default"/>
+      </w:rPr>
+    </w:lvl>
+    <w:lvl w:ilvl="7" w:tplc="0C090003" w:tentative="1">
+      <w:start w:val="1"/>
+      <w:numFmt w:val="bullet"/>
+      <w:lvlText w:val="o"/>
+      <w:lvlJc w:val="left"/>
+      <w:pPr>
+        <w:ind w:left="5760" w:hanging="360"/>
+      </w:pPr>
+      <w:rPr>
+        <w:rFonts w:ascii="Courier New" w:hAnsi="Courier New" w:cs="Courier New" w:hint="default"/>
+      </w:rPr>
+    </w:lvl>
+    <w:lvl w:ilvl="8" w:tplc="0C090005" w:tentative="1">
+      <w:start w:val="1"/>
+      <w:numFmt w:val="bullet"/>
+      <w:lvlText w:val=""/>
+      <w:lvlJc w:val="left"/>
+      <w:pPr>
+        <w:ind w:left="6480" w:hanging="360"/>
+      </w:pPr>
+      <w:rPr>
+        <w:rFonts w:ascii="Wingdings" w:hAnsi="Wingdings" w:hint="default"/>
+      </w:rPr>
+    </w:lvl>
+  </w:abstractNum>
+  <w:abstractNum w:abstractNumId="2" w15:restartNumberingAfterBreak="0">
+    <w:nsid w:val="30CA7976"/>
+    <w:multiLevelType w:val="multilevel"/>
+    <w:tmpl w:val="D4F0B96C"/>
+    <w:lvl w:ilvl="0">
+      <w:start w:val="1"/>
+      <w:numFmt w:val="bullet"/>
+      <w:lvlText w:val=""/>
+      <w:lvlJc w:val="left"/>
+      <w:pPr>
+        <w:tabs>
+          <w:tab w:val="num" w:pos="720"/>
+        </w:tabs>
+        <w:ind w:left="720" w:hanging="360"/>
+      </w:pPr>
+      <w:rPr>
+        <w:rFonts w:ascii="Symbol" w:hAnsi="Symbol" w:hint="default"/>
+        <w:sz w:val="20"/>
+      </w:rPr>
+    </w:lvl>
+    <w:lvl w:ilvl="1" w:tentative="1">
+      <w:start w:val="1"/>
+      <w:numFmt w:val="bullet"/>
+      <w:lvlText w:val="o"/>
+      <w:lvlJc w:val="left"/>
+      <w:pPr>
+        <w:tabs>
+          <w:tab w:val="num" w:pos="1440"/>
+        </w:tabs>
+        <w:ind w:left="1440" w:hanging="360"/>
+      </w:pPr>
+      <w:rPr>
+        <w:rFonts w:ascii="Courier New" w:hAnsi="Courier New" w:hint="default"/>
+        <w:sz w:val="20"/>
+      </w:rPr>
+    </w:lvl>
+    <w:lvl w:ilvl="2" w:tentative="1">
+      <w:start w:val="1"/>
+      <w:numFmt w:val="bullet"/>
+      <w:lvlText w:val=""/>
+      <w:lvlJc w:val="left"/>
+      <w:pPr>
+        <w:tabs>
+          <w:tab w:val="num" w:pos="2160"/>
+        </w:tabs>
+        <w:ind w:left="2160" w:hanging="360"/>
+      </w:pPr>
+      <w:rPr>
+        <w:rFonts w:ascii="Wingdings" w:hAnsi="Wingdings" w:hint="default"/>
+        <w:sz w:val="20"/>
+      </w:rPr>
+    </w:lvl>
+    <w:lvl w:ilvl="3" w:tentative="1">
+      <w:start w:val="1"/>
+      <w:numFmt w:val="bullet"/>
+      <w:lvlText w:val=""/>
+      <w:lvlJc w:val="left"/>
+      <w:pPr>
+        <w:tabs>
+          <w:tab w:val="num" w:pos="2880"/>
+        </w:tabs>
+        <w:ind w:left="2880" w:hanging="360"/>
+      </w:pPr>
+      <w:rPr>
+        <w:rFonts w:ascii="Wingdings" w:hAnsi="Wingdings" w:hint="default"/>
+        <w:sz w:val="20"/>
+      </w:rPr>
+    </w:lvl>
+    <w:lvl w:ilvl="4" w:tentative="1">
+      <w:start w:val="1"/>
+      <w:numFmt w:val="bullet"/>
+      <w:lvlText w:val=""/>
+      <w:lvlJc w:val="left"/>
+      <w:pPr>
+        <w:tabs>
+          <w:tab w:val="num" w:pos="3600"/>
+        </w:tabs>
+        <w:ind w:left="3600" w:hanging="360"/>
+      </w:pPr>
+      <w:rPr>
+        <w:rFonts w:ascii="Wingdings" w:hAnsi="Wingdings" w:hint="default"/>
+        <w:sz w:val="20"/>
+      </w:rPr>
+    </w:lvl>
+    <w:lvl w:ilvl="5" w:tentative="1">
+      <w:start w:val="1"/>
+      <w:numFmt w:val="bullet"/>
+      <w:lvlText w:val=""/>
+      <w:lvlJc w:val="left"/>
+      <w:pPr>
+        <w:tabs>
+          <w:tab w:val="num" w:pos="4320"/>
+        </w:tabs>
+        <w:ind w:left="4320" w:hanging="360"/>
+      </w:pPr>
+      <w:rPr>
+        <w:rFonts w:ascii="Wingdings" w:hAnsi="Wingdings" w:hint="default"/>
+        <w:sz w:val="20"/>
+      </w:rPr>
+    </w:lvl>
+    <w:lvl w:ilvl="6" w:tentative="1">
+      <w:start w:val="1"/>
+      <w:numFmt w:val="bullet"/>
+      <w:lvlText w:val=""/>
+      <w:lvlJc w:val="left"/>
+      <w:pPr>
+        <w:tabs>
+          <w:tab w:val="num" w:pos="5040"/>
+        </w:tabs>
+        <w:ind w:left="5040" w:hanging="360"/>
+      </w:pPr>
+      <w:rPr>
+        <w:rFonts w:ascii="Wingdings" w:hAnsi="Wingdings" w:hint="default"/>
+        <w:sz w:val="20"/>
+      </w:rPr>
+    </w:lvl>
+    <w:lvl w:ilvl="7" w:tentative="1">
+      <w:start w:val="1"/>
+      <w:numFmt w:val="bullet"/>
+      <w:lvlText w:val=""/>
+      <w:lvlJc w:val="left"/>
+      <w:pPr>
+        <w:tabs>
+          <w:tab w:val="num" w:pos="5760"/>
+        </w:tabs>
+        <w:ind w:left="5760" w:hanging="360"/>
+      </w:pPr>
+      <w:rPr>
+        <w:rFonts w:ascii="Wingdings" w:hAnsi="Wingdings" w:hint="default"/>
+        <w:sz w:val="20"/>
+      </w:rPr>
+    </w:lvl>
+    <w:lvl w:ilvl="8" w:tentative="1">
+      <w:start w:val="1"/>
+      <w:numFmt w:val="bullet"/>
+      <w:lvlText w:val=""/>
+      <w:lvlJc w:val="left"/>
+      <w:pPr>
+        <w:tabs>
+          <w:tab w:val="num" w:pos="6480"/>
+        </w:tabs>
+        <w:ind w:left="6480" w:hanging="360"/>
+      </w:pPr>
+      <w:rPr>
+        <w:rFonts w:ascii="Wingdings" w:hAnsi="Wingdings" w:hint="default"/>
+        <w:sz w:val="20"/>
+      </w:rPr>
+    </w:lvl>
+  </w:abstractNum>
+  <w:abstractNum w:abstractNumId="3" w15:restartNumberingAfterBreak="0">
+    <w:nsid w:val="3A0C15A9"/>
+    <w:multiLevelType w:val="multilevel"/>
+    <w:tmpl w:val="76203FCC"/>
+    <w:lvl w:ilvl="0">
+      <w:start w:val="1"/>
+      <w:numFmt w:val="bullet"/>
+      <w:lvlText w:val=""/>
+      <w:lvlJc w:val="left"/>
+      <w:pPr>
+        <w:tabs>
+          <w:tab w:val="num" w:pos="720"/>
+        </w:tabs>
+        <w:ind w:left="720" w:hanging="360"/>
+      </w:pPr>
+      <w:rPr>
+        <w:rFonts w:ascii="Symbol" w:hAnsi="Symbol" w:hint="default"/>
+        <w:sz w:val="20"/>
+      </w:rPr>
+    </w:lvl>
+    <w:lvl w:ilvl="1" w:tentative="1">
+      <w:start w:val="1"/>
+      <w:numFmt w:val="bullet"/>
+      <w:lvlText w:val="o"/>
+      <w:lvlJc w:val="left"/>
+      <w:pPr>
+        <w:tabs>
+          <w:tab w:val="num" w:pos="1440"/>
+        </w:tabs>
+        <w:ind w:left="1440" w:hanging="360"/>
+      </w:pPr>
+      <w:rPr>
+        <w:rFonts w:ascii="Courier New" w:hAnsi="Courier New" w:hint="default"/>
+        <w:sz w:val="20"/>
+      </w:rPr>
+    </w:lvl>
+    <w:lvl w:ilvl="2" w:tentative="1">
+      <w:start w:val="1"/>
+      <w:numFmt w:val="bullet"/>
+      <w:lvlText w:val=""/>
+      <w:lvlJc w:val="left"/>
+      <w:pPr>
+        <w:tabs>
+          <w:tab w:val="num" w:pos="2160"/>
+        </w:tabs>
+        <w:ind w:left="2160" w:hanging="360"/>
+      </w:pPr>
+      <w:rPr>
+        <w:rFonts w:ascii="Wingdings" w:hAnsi="Wingdings" w:hint="default"/>
+        <w:sz w:val="20"/>
+      </w:rPr>
+    </w:lvl>
+    <w:lvl w:ilvl="3" w:tentative="1">
+      <w:start w:val="1"/>
+      <w:numFmt w:val="bullet"/>
+      <w:lvlText w:val=""/>
+      <w:lvlJc w:val="left"/>
+      <w:pPr>
+        <w:tabs>
+          <w:tab w:val="num" w:pos="2880"/>
+        </w:tabs>
+        <w:ind w:left="2880" w:hanging="360"/>
+      </w:pPr>
+      <w:rPr>
+        <w:rFonts w:ascii="Wingdings" w:hAnsi="Wingdings" w:hint="default"/>
+        <w:sz w:val="20"/>
+      </w:rPr>
+    </w:lvl>
+    <w:lvl w:ilvl="4" w:tentative="1">
+      <w:start w:val="1"/>
+      <w:numFmt w:val="bullet"/>
+      <w:lvlText w:val=""/>
+      <w:lvlJc w:val="left"/>
+      <w:pPr>
+        <w:tabs>
+          <w:tab w:val="num" w:pos="3600"/>
+        </w:tabs>
+        <w:ind w:left="3600" w:hanging="360"/>
+      </w:pPr>
+      <w:rPr>
+        <w:rFonts w:ascii="Wingdings" w:hAnsi="Wingdings" w:hint="default"/>
+        <w:sz w:val="20"/>
+      </w:rPr>
+    </w:lvl>
+    <w:lvl w:ilvl="5" w:tentative="1">
+      <w:start w:val="1"/>
+      <w:numFmt w:val="bullet"/>
+      <w:lvlText w:val=""/>
+      <w:lvlJc w:val="left"/>
+      <w:pPr>
+        <w:tabs>
+          <w:tab w:val="num" w:pos="4320"/>
+        </w:tabs>
+        <w:ind w:left="4320" w:hanging="360"/>
+      </w:pPr>
+      <w:rPr>
+        <w:rFonts w:ascii="Wingdings" w:hAnsi="Wingdings" w:hint="default"/>
+        <w:sz w:val="20"/>
+      </w:rPr>
+    </w:lvl>
+    <w:lvl w:ilvl="6" w:tentative="1">
+      <w:start w:val="1"/>
+      <w:numFmt w:val="bullet"/>
+      <w:lvlText w:val=""/>
+      <w:lvlJc w:val="left"/>
+      <w:pPr>
+        <w:tabs>
+          <w:tab w:val="num" w:pos="5040"/>
+        </w:tabs>
+        <w:ind w:left="5040" w:hanging="360"/>
+      </w:pPr>
+      <w:rPr>
+        <w:rFonts w:ascii="Wingdings" w:hAnsi="Wingdings" w:hint="default"/>
+        <w:sz w:val="20"/>
+      </w:rPr>
+    </w:lvl>
+    <w:lvl w:ilvl="7" w:tentative="1">
+      <w:start w:val="1"/>
+      <w:numFmt w:val="bullet"/>
+      <w:lvlText w:val=""/>
+      <w:lvlJc w:val="left"/>
+      <w:pPr>
+        <w:tabs>
+          <w:tab w:val="num" w:pos="5760"/>
+        </w:tabs>
+        <w:ind w:left="5760" w:hanging="360"/>
+      </w:pPr>
+      <w:rPr>
+        <w:rFonts w:ascii="Wingdings" w:hAnsi="Wingdings" w:hint="default"/>
+        <w:sz w:val="20"/>
+      </w:rPr>
+    </w:lvl>
+    <w:lvl w:ilvl="8" w:tentative="1">
+      <w:start w:val="1"/>
+      <w:numFmt w:val="bullet"/>
+      <w:lvlText w:val=""/>
+      <w:lvlJc w:val="left"/>
+      <w:pPr>
+        <w:tabs>
+          <w:tab w:val="num" w:pos="6480"/>
+        </w:tabs>
+        <w:ind w:left="6480" w:hanging="360"/>
+      </w:pPr>
+      <w:rPr>
+        <w:rFonts w:ascii="Wingdings" w:hAnsi="Wingdings" w:hint="default"/>
+        <w:sz w:val="20"/>
+      </w:rPr>
+    </w:lvl>
+  </w:abstractNum>
+  <w:abstractNum w:abstractNumId="4" w15:restartNumberingAfterBreak="0">
     <w:nsid w:val="3CC80A7A"/>
     <w:multiLevelType w:val="hybridMultilevel"/>
     <w:tmpl w:val="7E54E442"/>
@@ -409,8 +1572,743 @@
       </w:rPr>
     </w:lvl>
   </w:abstractNum>
+  <w:abstractNum w:abstractNumId="5" w15:restartNumberingAfterBreak="0">
+    <w:nsid w:val="44B044A4"/>
+    <w:multiLevelType w:val="multilevel"/>
+    <w:tmpl w:val="348C51BE"/>
+    <w:lvl w:ilvl="0">
+      <w:start w:val="1"/>
+      <w:numFmt w:val="bullet"/>
+      <w:lvlText w:val=""/>
+      <w:lvlJc w:val="left"/>
+      <w:pPr>
+        <w:tabs>
+          <w:tab w:val="num" w:pos="720"/>
+        </w:tabs>
+        <w:ind w:left="720" w:hanging="360"/>
+      </w:pPr>
+      <w:rPr>
+        <w:rFonts w:ascii="Symbol" w:hAnsi="Symbol" w:hint="default"/>
+        <w:sz w:val="20"/>
+      </w:rPr>
+    </w:lvl>
+    <w:lvl w:ilvl="1" w:tentative="1">
+      <w:start w:val="1"/>
+      <w:numFmt w:val="bullet"/>
+      <w:lvlText w:val="o"/>
+      <w:lvlJc w:val="left"/>
+      <w:pPr>
+        <w:tabs>
+          <w:tab w:val="num" w:pos="1440"/>
+        </w:tabs>
+        <w:ind w:left="1440" w:hanging="360"/>
+      </w:pPr>
+      <w:rPr>
+        <w:rFonts w:ascii="Courier New" w:hAnsi="Courier New" w:hint="default"/>
+        <w:sz w:val="20"/>
+      </w:rPr>
+    </w:lvl>
+    <w:lvl w:ilvl="2" w:tentative="1">
+      <w:start w:val="1"/>
+      <w:numFmt w:val="bullet"/>
+      <w:lvlText w:val=""/>
+      <w:lvlJc w:val="left"/>
+      <w:pPr>
+        <w:tabs>
+          <w:tab w:val="num" w:pos="2160"/>
+        </w:tabs>
+        <w:ind w:left="2160" w:hanging="360"/>
+      </w:pPr>
+      <w:rPr>
+        <w:rFonts w:ascii="Wingdings" w:hAnsi="Wingdings" w:hint="default"/>
+        <w:sz w:val="20"/>
+      </w:rPr>
+    </w:lvl>
+    <w:lvl w:ilvl="3" w:tentative="1">
+      <w:start w:val="1"/>
+      <w:numFmt w:val="bullet"/>
+      <w:lvlText w:val=""/>
+      <w:lvlJc w:val="left"/>
+      <w:pPr>
+        <w:tabs>
+          <w:tab w:val="num" w:pos="2880"/>
+        </w:tabs>
+        <w:ind w:left="2880" w:hanging="360"/>
+      </w:pPr>
+      <w:rPr>
+        <w:rFonts w:ascii="Wingdings" w:hAnsi="Wingdings" w:hint="default"/>
+        <w:sz w:val="20"/>
+      </w:rPr>
+    </w:lvl>
+    <w:lvl w:ilvl="4" w:tentative="1">
+      <w:start w:val="1"/>
+      <w:numFmt w:val="bullet"/>
+      <w:lvlText w:val=""/>
+      <w:lvlJc w:val="left"/>
+      <w:pPr>
+        <w:tabs>
+          <w:tab w:val="num" w:pos="3600"/>
+        </w:tabs>
+        <w:ind w:left="3600" w:hanging="360"/>
+      </w:pPr>
+      <w:rPr>
+        <w:rFonts w:ascii="Wingdings" w:hAnsi="Wingdings" w:hint="default"/>
+        <w:sz w:val="20"/>
+      </w:rPr>
+    </w:lvl>
+    <w:lvl w:ilvl="5" w:tentative="1">
+      <w:start w:val="1"/>
+      <w:numFmt w:val="bullet"/>
+      <w:lvlText w:val=""/>
+      <w:lvlJc w:val="left"/>
+      <w:pPr>
+        <w:tabs>
+          <w:tab w:val="num" w:pos="4320"/>
+        </w:tabs>
+        <w:ind w:left="4320" w:hanging="360"/>
+      </w:pPr>
+      <w:rPr>
+        <w:rFonts w:ascii="Wingdings" w:hAnsi="Wingdings" w:hint="default"/>
+        <w:sz w:val="20"/>
+      </w:rPr>
+    </w:lvl>
+    <w:lvl w:ilvl="6" w:tentative="1">
+      <w:start w:val="1"/>
+      <w:numFmt w:val="bullet"/>
+      <w:lvlText w:val=""/>
+      <w:lvlJc w:val="left"/>
+      <w:pPr>
+        <w:tabs>
+          <w:tab w:val="num" w:pos="5040"/>
+        </w:tabs>
+        <w:ind w:left="5040" w:hanging="360"/>
+      </w:pPr>
+      <w:rPr>
+        <w:rFonts w:ascii="Wingdings" w:hAnsi="Wingdings" w:hint="default"/>
+        <w:sz w:val="20"/>
+      </w:rPr>
+    </w:lvl>
+    <w:lvl w:ilvl="7" w:tentative="1">
+      <w:start w:val="1"/>
+      <w:numFmt w:val="bullet"/>
+      <w:lvlText w:val=""/>
+      <w:lvlJc w:val="left"/>
+      <w:pPr>
+        <w:tabs>
+          <w:tab w:val="num" w:pos="5760"/>
+        </w:tabs>
+        <w:ind w:left="5760" w:hanging="360"/>
+      </w:pPr>
+      <w:rPr>
+        <w:rFonts w:ascii="Wingdings" w:hAnsi="Wingdings" w:hint="default"/>
+        <w:sz w:val="20"/>
+      </w:rPr>
+    </w:lvl>
+    <w:lvl w:ilvl="8" w:tentative="1">
+      <w:start w:val="1"/>
+      <w:numFmt w:val="bullet"/>
+      <w:lvlText w:val=""/>
+      <w:lvlJc w:val="left"/>
+      <w:pPr>
+        <w:tabs>
+          <w:tab w:val="num" w:pos="6480"/>
+        </w:tabs>
+        <w:ind w:left="6480" w:hanging="360"/>
+      </w:pPr>
+      <w:rPr>
+        <w:rFonts w:ascii="Wingdings" w:hAnsi="Wingdings" w:hint="default"/>
+        <w:sz w:val="20"/>
+      </w:rPr>
+    </w:lvl>
+  </w:abstractNum>
+  <w:abstractNum w:abstractNumId="6" w15:restartNumberingAfterBreak="0">
+    <w:nsid w:val="48D732EA"/>
+    <w:multiLevelType w:val="multilevel"/>
+    <w:tmpl w:val="D730DBA8"/>
+    <w:lvl w:ilvl="0">
+      <w:start w:val="1"/>
+      <w:numFmt w:val="bullet"/>
+      <w:lvlText w:val=""/>
+      <w:lvlJc w:val="left"/>
+      <w:pPr>
+        <w:tabs>
+          <w:tab w:val="num" w:pos="720"/>
+        </w:tabs>
+        <w:ind w:left="720" w:hanging="360"/>
+      </w:pPr>
+      <w:rPr>
+        <w:rFonts w:ascii="Symbol" w:hAnsi="Symbol" w:hint="default"/>
+        <w:sz w:val="20"/>
+      </w:rPr>
+    </w:lvl>
+    <w:lvl w:ilvl="1" w:tentative="1">
+      <w:start w:val="1"/>
+      <w:numFmt w:val="bullet"/>
+      <w:lvlText w:val="o"/>
+      <w:lvlJc w:val="left"/>
+      <w:pPr>
+        <w:tabs>
+          <w:tab w:val="num" w:pos="1440"/>
+        </w:tabs>
+        <w:ind w:left="1440" w:hanging="360"/>
+      </w:pPr>
+      <w:rPr>
+        <w:rFonts w:ascii="Courier New" w:hAnsi="Courier New" w:hint="default"/>
+        <w:sz w:val="20"/>
+      </w:rPr>
+    </w:lvl>
+    <w:lvl w:ilvl="2" w:tentative="1">
+      <w:start w:val="1"/>
+      <w:numFmt w:val="bullet"/>
+      <w:lvlText w:val=""/>
+      <w:lvlJc w:val="left"/>
+      <w:pPr>
+        <w:tabs>
+          <w:tab w:val="num" w:pos="2160"/>
+        </w:tabs>
+        <w:ind w:left="2160" w:hanging="360"/>
+      </w:pPr>
+      <w:rPr>
+        <w:rFonts w:ascii="Wingdings" w:hAnsi="Wingdings" w:hint="default"/>
+        <w:sz w:val="20"/>
+      </w:rPr>
+    </w:lvl>
+    <w:lvl w:ilvl="3" w:tentative="1">
+      <w:start w:val="1"/>
+      <w:numFmt w:val="bullet"/>
+      <w:lvlText w:val=""/>
+      <w:lvlJc w:val="left"/>
+      <w:pPr>
+        <w:tabs>
+          <w:tab w:val="num" w:pos="2880"/>
+        </w:tabs>
+        <w:ind w:left="2880" w:hanging="360"/>
+      </w:pPr>
+      <w:rPr>
+        <w:rFonts w:ascii="Wingdings" w:hAnsi="Wingdings" w:hint="default"/>
+        <w:sz w:val="20"/>
+      </w:rPr>
+    </w:lvl>
+    <w:lvl w:ilvl="4" w:tentative="1">
+      <w:start w:val="1"/>
+      <w:numFmt w:val="bullet"/>
+      <w:lvlText w:val=""/>
+      <w:lvlJc w:val="left"/>
+      <w:pPr>
+        <w:tabs>
+          <w:tab w:val="num" w:pos="3600"/>
+        </w:tabs>
+        <w:ind w:left="3600" w:hanging="360"/>
+      </w:pPr>
+      <w:rPr>
+        <w:rFonts w:ascii="Wingdings" w:hAnsi="Wingdings" w:hint="default"/>
+        <w:sz w:val="20"/>
+      </w:rPr>
+    </w:lvl>
+    <w:lvl w:ilvl="5" w:tentative="1">
+      <w:start w:val="1"/>
+      <w:numFmt w:val="bullet"/>
+      <w:lvlText w:val=""/>
+      <w:lvlJc w:val="left"/>
+      <w:pPr>
+        <w:tabs>
+          <w:tab w:val="num" w:pos="4320"/>
+        </w:tabs>
+        <w:ind w:left="4320" w:hanging="360"/>
+      </w:pPr>
+      <w:rPr>
+        <w:rFonts w:ascii="Wingdings" w:hAnsi="Wingdings" w:hint="default"/>
+        <w:sz w:val="20"/>
+      </w:rPr>
+    </w:lvl>
+    <w:lvl w:ilvl="6" w:tentative="1">
+      <w:start w:val="1"/>
+      <w:numFmt w:val="bullet"/>
+      <w:lvlText w:val=""/>
+      <w:lvlJc w:val="left"/>
+      <w:pPr>
+        <w:tabs>
+          <w:tab w:val="num" w:pos="5040"/>
+        </w:tabs>
+        <w:ind w:left="5040" w:hanging="360"/>
+      </w:pPr>
+      <w:rPr>
+        <w:rFonts w:ascii="Wingdings" w:hAnsi="Wingdings" w:hint="default"/>
+        <w:sz w:val="20"/>
+      </w:rPr>
+    </w:lvl>
+    <w:lvl w:ilvl="7" w:tentative="1">
+      <w:start w:val="1"/>
+      <w:numFmt w:val="bullet"/>
+      <w:lvlText w:val=""/>
+      <w:lvlJc w:val="left"/>
+      <w:pPr>
+        <w:tabs>
+          <w:tab w:val="num" w:pos="5760"/>
+        </w:tabs>
+        <w:ind w:left="5760" w:hanging="360"/>
+      </w:pPr>
+      <w:rPr>
+        <w:rFonts w:ascii="Wingdings" w:hAnsi="Wingdings" w:hint="default"/>
+        <w:sz w:val="20"/>
+      </w:rPr>
+    </w:lvl>
+    <w:lvl w:ilvl="8" w:tentative="1">
+      <w:start w:val="1"/>
+      <w:numFmt w:val="bullet"/>
+      <w:lvlText w:val=""/>
+      <w:lvlJc w:val="left"/>
+      <w:pPr>
+        <w:tabs>
+          <w:tab w:val="num" w:pos="6480"/>
+        </w:tabs>
+        <w:ind w:left="6480" w:hanging="360"/>
+      </w:pPr>
+      <w:rPr>
+        <w:rFonts w:ascii="Wingdings" w:hAnsi="Wingdings" w:hint="default"/>
+        <w:sz w:val="20"/>
+      </w:rPr>
+    </w:lvl>
+  </w:abstractNum>
+  <w:abstractNum w:abstractNumId="7" w15:restartNumberingAfterBreak="0">
+    <w:nsid w:val="69430E00"/>
+    <w:multiLevelType w:val="multilevel"/>
+    <w:tmpl w:val="7EECC81C"/>
+    <w:lvl w:ilvl="0">
+      <w:start w:val="1"/>
+      <w:numFmt w:val="bullet"/>
+      <w:lvlText w:val=""/>
+      <w:lvlJc w:val="left"/>
+      <w:pPr>
+        <w:tabs>
+          <w:tab w:val="num" w:pos="720"/>
+        </w:tabs>
+        <w:ind w:left="720" w:hanging="360"/>
+      </w:pPr>
+      <w:rPr>
+        <w:rFonts w:ascii="Symbol" w:hAnsi="Symbol" w:hint="default"/>
+        <w:sz w:val="20"/>
+      </w:rPr>
+    </w:lvl>
+    <w:lvl w:ilvl="1" w:tentative="1">
+      <w:start w:val="1"/>
+      <w:numFmt w:val="bullet"/>
+      <w:lvlText w:val="o"/>
+      <w:lvlJc w:val="left"/>
+      <w:pPr>
+        <w:tabs>
+          <w:tab w:val="num" w:pos="1440"/>
+        </w:tabs>
+        <w:ind w:left="1440" w:hanging="360"/>
+      </w:pPr>
+      <w:rPr>
+        <w:rFonts w:ascii="Courier New" w:hAnsi="Courier New" w:hint="default"/>
+        <w:sz w:val="20"/>
+      </w:rPr>
+    </w:lvl>
+    <w:lvl w:ilvl="2" w:tentative="1">
+      <w:start w:val="1"/>
+      <w:numFmt w:val="bullet"/>
+      <w:lvlText w:val=""/>
+      <w:lvlJc w:val="left"/>
+      <w:pPr>
+        <w:tabs>
+          <w:tab w:val="num" w:pos="2160"/>
+        </w:tabs>
+        <w:ind w:left="2160" w:hanging="360"/>
+      </w:pPr>
+      <w:rPr>
+        <w:rFonts w:ascii="Wingdings" w:hAnsi="Wingdings" w:hint="default"/>
+        <w:sz w:val="20"/>
+      </w:rPr>
+    </w:lvl>
+    <w:lvl w:ilvl="3" w:tentative="1">
+      <w:start w:val="1"/>
+      <w:numFmt w:val="bullet"/>
+      <w:lvlText w:val=""/>
+      <w:lvlJc w:val="left"/>
+      <w:pPr>
+        <w:tabs>
+          <w:tab w:val="num" w:pos="2880"/>
+        </w:tabs>
+        <w:ind w:left="2880" w:hanging="360"/>
+      </w:pPr>
+      <w:rPr>
+        <w:rFonts w:ascii="Wingdings" w:hAnsi="Wingdings" w:hint="default"/>
+        <w:sz w:val="20"/>
+      </w:rPr>
+    </w:lvl>
+    <w:lvl w:ilvl="4" w:tentative="1">
+      <w:start w:val="1"/>
+      <w:numFmt w:val="bullet"/>
+      <w:lvlText w:val=""/>
+      <w:lvlJc w:val="left"/>
+      <w:pPr>
+        <w:tabs>
+          <w:tab w:val="num" w:pos="3600"/>
+        </w:tabs>
+        <w:ind w:left="3600" w:hanging="360"/>
+      </w:pPr>
+      <w:rPr>
+        <w:rFonts w:ascii="Wingdings" w:hAnsi="Wingdings" w:hint="default"/>
+        <w:sz w:val="20"/>
+      </w:rPr>
+    </w:lvl>
+    <w:lvl w:ilvl="5" w:tentative="1">
+      <w:start w:val="1"/>
+      <w:numFmt w:val="bullet"/>
+      <w:lvlText w:val=""/>
+      <w:lvlJc w:val="left"/>
+      <w:pPr>
+        <w:tabs>
+          <w:tab w:val="num" w:pos="4320"/>
+        </w:tabs>
+        <w:ind w:left="4320" w:hanging="360"/>
+      </w:pPr>
+      <w:rPr>
+        <w:rFonts w:ascii="Wingdings" w:hAnsi="Wingdings" w:hint="default"/>
+        <w:sz w:val="20"/>
+      </w:rPr>
+    </w:lvl>
+    <w:lvl w:ilvl="6" w:tentative="1">
+      <w:start w:val="1"/>
+      <w:numFmt w:val="bullet"/>
+      <w:lvlText w:val=""/>
+      <w:lvlJc w:val="left"/>
+      <w:pPr>
+        <w:tabs>
+          <w:tab w:val="num" w:pos="5040"/>
+        </w:tabs>
+        <w:ind w:left="5040" w:hanging="360"/>
+      </w:pPr>
+      <w:rPr>
+        <w:rFonts w:ascii="Wingdings" w:hAnsi="Wingdings" w:hint="default"/>
+        <w:sz w:val="20"/>
+      </w:rPr>
+    </w:lvl>
+    <w:lvl w:ilvl="7" w:tentative="1">
+      <w:start w:val="1"/>
+      <w:numFmt w:val="bullet"/>
+      <w:lvlText w:val=""/>
+      <w:lvlJc w:val="left"/>
+      <w:pPr>
+        <w:tabs>
+          <w:tab w:val="num" w:pos="5760"/>
+        </w:tabs>
+        <w:ind w:left="5760" w:hanging="360"/>
+      </w:pPr>
+      <w:rPr>
+        <w:rFonts w:ascii="Wingdings" w:hAnsi="Wingdings" w:hint="default"/>
+        <w:sz w:val="20"/>
+      </w:rPr>
+    </w:lvl>
+    <w:lvl w:ilvl="8" w:tentative="1">
+      <w:start w:val="1"/>
+      <w:numFmt w:val="bullet"/>
+      <w:lvlText w:val=""/>
+      <w:lvlJc w:val="left"/>
+      <w:pPr>
+        <w:tabs>
+          <w:tab w:val="num" w:pos="6480"/>
+        </w:tabs>
+        <w:ind w:left="6480" w:hanging="360"/>
+      </w:pPr>
+      <w:rPr>
+        <w:rFonts w:ascii="Wingdings" w:hAnsi="Wingdings" w:hint="default"/>
+        <w:sz w:val="20"/>
+      </w:rPr>
+    </w:lvl>
+  </w:abstractNum>
+  <w:abstractNum w:abstractNumId="8" w15:restartNumberingAfterBreak="0">
+    <w:nsid w:val="70C453E9"/>
+    <w:multiLevelType w:val="hybridMultilevel"/>
+    <w:tmpl w:val="C3C63840"/>
+    <w:lvl w:ilvl="0" w:tplc="C1B49D44">
+      <w:numFmt w:val="bullet"/>
+      <w:lvlText w:val="–"/>
+      <w:lvlJc w:val="left"/>
+      <w:pPr>
+        <w:ind w:left="720" w:hanging="360"/>
+      </w:pPr>
+      <w:rPr>
+        <w:rFonts w:ascii="Aptos" w:eastAsiaTheme="minorHAnsi" w:hAnsi="Aptos" w:cstheme="minorBidi" w:hint="default"/>
+      </w:rPr>
+    </w:lvl>
+    <w:lvl w:ilvl="1" w:tplc="0C090003" w:tentative="1">
+      <w:start w:val="1"/>
+      <w:numFmt w:val="bullet"/>
+      <w:lvlText w:val="o"/>
+      <w:lvlJc w:val="left"/>
+      <w:pPr>
+        <w:ind w:left="1440" w:hanging="360"/>
+      </w:pPr>
+      <w:rPr>
+        <w:rFonts w:ascii="Courier New" w:hAnsi="Courier New" w:cs="Courier New" w:hint="default"/>
+      </w:rPr>
+    </w:lvl>
+    <w:lvl w:ilvl="2" w:tplc="0C090005" w:tentative="1">
+      <w:start w:val="1"/>
+      <w:numFmt w:val="bullet"/>
+      <w:lvlText w:val=""/>
+      <w:lvlJc w:val="left"/>
+      <w:pPr>
+        <w:ind w:left="2160" w:hanging="360"/>
+      </w:pPr>
+      <w:rPr>
+        <w:rFonts w:ascii="Wingdings" w:hAnsi="Wingdings" w:hint="default"/>
+      </w:rPr>
+    </w:lvl>
+    <w:lvl w:ilvl="3" w:tplc="0C090001" w:tentative="1">
+      <w:start w:val="1"/>
+      <w:numFmt w:val="bullet"/>
+      <w:lvlText w:val=""/>
+      <w:lvlJc w:val="left"/>
+      <w:pPr>
+        <w:ind w:left="2880" w:hanging="360"/>
+      </w:pPr>
+      <w:rPr>
+        <w:rFonts w:ascii="Symbol" w:hAnsi="Symbol" w:hint="default"/>
+      </w:rPr>
+    </w:lvl>
+    <w:lvl w:ilvl="4" w:tplc="0C090003" w:tentative="1">
+      <w:start w:val="1"/>
+      <w:numFmt w:val="bullet"/>
+      <w:lvlText w:val="o"/>
+      <w:lvlJc w:val="left"/>
+      <w:pPr>
+        <w:ind w:left="3600" w:hanging="360"/>
+      </w:pPr>
+      <w:rPr>
+        <w:rFonts w:ascii="Courier New" w:hAnsi="Courier New" w:cs="Courier New" w:hint="default"/>
+      </w:rPr>
+    </w:lvl>
+    <w:lvl w:ilvl="5" w:tplc="0C090005" w:tentative="1">
+      <w:start w:val="1"/>
+      <w:numFmt w:val="bullet"/>
+      <w:lvlText w:val=""/>
+      <w:lvlJc w:val="left"/>
+      <w:pPr>
+        <w:ind w:left="4320" w:hanging="360"/>
+      </w:pPr>
+      <w:rPr>
+        <w:rFonts w:ascii="Wingdings" w:hAnsi="Wingdings" w:hint="default"/>
+      </w:rPr>
+    </w:lvl>
+    <w:lvl w:ilvl="6" w:tplc="0C090001" w:tentative="1">
+      <w:start w:val="1"/>
+      <w:numFmt w:val="bullet"/>
+      <w:lvlText w:val=""/>
+      <w:lvlJc w:val="left"/>
+      <w:pPr>
+        <w:ind w:left="5040" w:hanging="360"/>
+      </w:pPr>
+      <w:rPr>
+        <w:rFonts w:ascii="Symbol" w:hAnsi="Symbol" w:hint="default"/>
+      </w:rPr>
+    </w:lvl>
+    <w:lvl w:ilvl="7" w:tplc="0C090003" w:tentative="1">
+      <w:start w:val="1"/>
+      <w:numFmt w:val="bullet"/>
+      <w:lvlText w:val="o"/>
+      <w:lvlJc w:val="left"/>
+      <w:pPr>
+        <w:ind w:left="5760" w:hanging="360"/>
+      </w:pPr>
+      <w:rPr>
+        <w:rFonts w:ascii="Courier New" w:hAnsi="Courier New" w:cs="Courier New" w:hint="default"/>
+      </w:rPr>
+    </w:lvl>
+    <w:lvl w:ilvl="8" w:tplc="0C090005" w:tentative="1">
+      <w:start w:val="1"/>
+      <w:numFmt w:val="bullet"/>
+      <w:lvlText w:val=""/>
+      <w:lvlJc w:val="left"/>
+      <w:pPr>
+        <w:ind w:left="6480" w:hanging="360"/>
+      </w:pPr>
+      <w:rPr>
+        <w:rFonts w:ascii="Wingdings" w:hAnsi="Wingdings" w:hint="default"/>
+      </w:rPr>
+    </w:lvl>
+  </w:abstractNum>
+  <w:abstractNum w:abstractNumId="9" w15:restartNumberingAfterBreak="0">
+    <w:nsid w:val="7F4C63A0"/>
+    <w:multiLevelType w:val="multilevel"/>
+    <w:tmpl w:val="73D4EC16"/>
+    <w:lvl w:ilvl="0">
+      <w:start w:val="1"/>
+      <w:numFmt w:val="bullet"/>
+      <w:lvlText w:val=""/>
+      <w:lvlJc w:val="left"/>
+      <w:pPr>
+        <w:tabs>
+          <w:tab w:val="num" w:pos="720"/>
+        </w:tabs>
+        <w:ind w:left="720" w:hanging="360"/>
+      </w:pPr>
+      <w:rPr>
+        <w:rFonts w:ascii="Symbol" w:hAnsi="Symbol" w:hint="default"/>
+        <w:sz w:val="20"/>
+      </w:rPr>
+    </w:lvl>
+    <w:lvl w:ilvl="1" w:tentative="1">
+      <w:start w:val="1"/>
+      <w:numFmt w:val="bullet"/>
+      <w:lvlText w:val="o"/>
+      <w:lvlJc w:val="left"/>
+      <w:pPr>
+        <w:tabs>
+          <w:tab w:val="num" w:pos="1440"/>
+        </w:tabs>
+        <w:ind w:left="1440" w:hanging="360"/>
+      </w:pPr>
+      <w:rPr>
+        <w:rFonts w:ascii="Courier New" w:hAnsi="Courier New" w:hint="default"/>
+        <w:sz w:val="20"/>
+      </w:rPr>
+    </w:lvl>
+    <w:lvl w:ilvl="2" w:tentative="1">
+      <w:start w:val="1"/>
+      <w:numFmt w:val="bullet"/>
+      <w:lvlText w:val=""/>
+      <w:lvlJc w:val="left"/>
+      <w:pPr>
+        <w:tabs>
+          <w:tab w:val="num" w:pos="2160"/>
+        </w:tabs>
+        <w:ind w:left="2160" w:hanging="360"/>
+      </w:pPr>
+      <w:rPr>
+        <w:rFonts w:ascii="Wingdings" w:hAnsi="Wingdings" w:hint="default"/>
+        <w:sz w:val="20"/>
+      </w:rPr>
+    </w:lvl>
+    <w:lvl w:ilvl="3" w:tentative="1">
+      <w:start w:val="1"/>
+      <w:numFmt w:val="bullet"/>
+      <w:lvlText w:val=""/>
+      <w:lvlJc w:val="left"/>
+      <w:pPr>
+        <w:tabs>
+          <w:tab w:val="num" w:pos="2880"/>
+        </w:tabs>
+        <w:ind w:left="2880" w:hanging="360"/>
+      </w:pPr>
+      <w:rPr>
+        <w:rFonts w:ascii="Wingdings" w:hAnsi="Wingdings" w:hint="default"/>
+        <w:sz w:val="20"/>
+      </w:rPr>
+    </w:lvl>
+    <w:lvl w:ilvl="4" w:tentative="1">
+      <w:start w:val="1"/>
+      <w:numFmt w:val="bullet"/>
+      <w:lvlText w:val=""/>
+      <w:lvlJc w:val="left"/>
+      <w:pPr>
+        <w:tabs>
+          <w:tab w:val="num" w:pos="3600"/>
+        </w:tabs>
+        <w:ind w:left="3600" w:hanging="360"/>
+      </w:pPr>
+      <w:rPr>
+        <w:rFonts w:ascii="Wingdings" w:hAnsi="Wingdings" w:hint="default"/>
+        <w:sz w:val="20"/>
+      </w:rPr>
+    </w:lvl>
+    <w:lvl w:ilvl="5" w:tentative="1">
+      <w:start w:val="1"/>
+      <w:numFmt w:val="bullet"/>
+      <w:lvlText w:val=""/>
+      <w:lvlJc w:val="left"/>
+      <w:pPr>
+        <w:tabs>
+          <w:tab w:val="num" w:pos="4320"/>
+        </w:tabs>
+        <w:ind w:left="4320" w:hanging="360"/>
+      </w:pPr>
+      <w:rPr>
+        <w:rFonts w:ascii="Wingdings" w:hAnsi="Wingdings" w:hint="default"/>
+        <w:sz w:val="20"/>
+      </w:rPr>
+    </w:lvl>
+    <w:lvl w:ilvl="6" w:tentative="1">
+      <w:start w:val="1"/>
+      <w:numFmt w:val="bullet"/>
+      <w:lvlText w:val=""/>
+      <w:lvlJc w:val="left"/>
+      <w:pPr>
+        <w:tabs>
+          <w:tab w:val="num" w:pos="5040"/>
+        </w:tabs>
+        <w:ind w:left="5040" w:hanging="360"/>
+      </w:pPr>
+      <w:rPr>
+        <w:rFonts w:ascii="Wingdings" w:hAnsi="Wingdings" w:hint="default"/>
+        <w:sz w:val="20"/>
+      </w:rPr>
+    </w:lvl>
+    <w:lvl w:ilvl="7" w:tentative="1">
+      <w:start w:val="1"/>
+      <w:numFmt w:val="bullet"/>
+      <w:lvlText w:val=""/>
+      <w:lvlJc w:val="left"/>
+      <w:pPr>
+        <w:tabs>
+          <w:tab w:val="num" w:pos="5760"/>
+        </w:tabs>
+        <w:ind w:left="5760" w:hanging="360"/>
+      </w:pPr>
+      <w:rPr>
+        <w:rFonts w:ascii="Wingdings" w:hAnsi="Wingdings" w:hint="default"/>
+        <w:sz w:val="20"/>
+      </w:rPr>
+    </w:lvl>
+    <w:lvl w:ilvl="8" w:tentative="1">
+      <w:start w:val="1"/>
+      <w:numFmt w:val="bullet"/>
+      <w:lvlText w:val=""/>
+      <w:lvlJc w:val="left"/>
+      <w:pPr>
+        <w:tabs>
+          <w:tab w:val="num" w:pos="6480"/>
+        </w:tabs>
+        <w:ind w:left="6480" w:hanging="360"/>
+      </w:pPr>
+      <w:rPr>
+        <w:rFonts w:ascii="Wingdings" w:hAnsi="Wingdings" w:hint="default"/>
+        <w:sz w:val="20"/>
+      </w:rPr>
+    </w:lvl>
+  </w:abstractNum>
   <w:num w:numId="1" w16cid:durableId="1681082154">
+    <w:abstractNumId w:val="4"/>
+  </w:num>
+  <w:num w:numId="2" w16cid:durableId="317269194">
+    <w:abstractNumId w:val="1"/>
+  </w:num>
+  <w:num w:numId="3" w16cid:durableId="1554778631">
+    <w:abstractNumId w:val="8"/>
+  </w:num>
+  <w:num w:numId="4" w16cid:durableId="1157653747">
+    <w:abstractNumId w:val="9"/>
+  </w:num>
+  <w:num w:numId="5" w16cid:durableId="2133555290">
+    <w:abstractNumId w:val="2"/>
+  </w:num>
+  <w:num w:numId="6" w16cid:durableId="974994085">
+    <w:abstractNumId w:val="6"/>
+  </w:num>
+  <w:num w:numId="7" w16cid:durableId="1830637403">
+    <w:abstractNumId w:val="3"/>
+  </w:num>
+  <w:num w:numId="8" w16cid:durableId="279267981">
     <w:abstractNumId w:val="0"/>
+  </w:num>
+  <w:num w:numId="9" w16cid:durableId="520516468">
+    <w:abstractNumId w:val="5"/>
+  </w:num>
+  <w:num w:numId="10" w16cid:durableId="1140657091">
+    <w:abstractNumId w:val="7"/>
   </w:num>
 </w:numbering>
 </file>
@@ -815,6 +2713,7 @@
   <w:style w:type="paragraph" w:default="1" w:styleId="Normal">
     <w:name w:val="Normal"/>
     <w:qFormat/>
+    <w:rsid w:val="00C31E4B"/>
   </w:style>
   <w:style w:type="paragraph" w:styleId="Heading1">
     <w:name w:val="heading 1"/>
@@ -865,7 +2764,6 @@
     <w:next w:val="Normal"/>
     <w:link w:val="Heading3Char"/>
     <w:uiPriority w:val="9"/>
-    <w:semiHidden/>
     <w:unhideWhenUsed/>
     <w:qFormat/>
     <w:rsid w:val="00197DF6"/>
@@ -1017,7 +2915,6 @@
   <w:style w:type="character" w:default="1" w:styleId="DefaultParagraphFont">
     <w:name w:val="Default Paragraph Font"/>
     <w:uiPriority w:val="1"/>
-    <w:semiHidden/>
     <w:unhideWhenUsed/>
   </w:style>
   <w:style w:type="table" w:default="1" w:styleId="TableNormal">
@@ -1072,7 +2969,6 @@
     <w:basedOn w:val="DefaultParagraphFont"/>
     <w:link w:val="Heading3"/>
     <w:uiPriority w:val="9"/>
-    <w:semiHidden/>
     <w:rsid w:val="00197DF6"/>
     <w:rPr>
       <w:rFonts w:eastAsiaTheme="majorEastAsia" w:cstheme="majorBidi"/>

</xml_diff>